<commit_message>
Private chat sequence diagram aded. some notes added to SRS
</commit_message>
<xml_diff>
--- a/docs/SRS.docx
+++ b/docs/SRS.docx
@@ -1,9 +1,10 @@
 
-<file path=word/document2.xml><?xml version="1.0" encoding="utf-8"?>
-<w:document xmlns:wpc="http://schemas.microsoft.com/office/word/2010/wordprocessingCanvas" xmlns:mc="http://schemas.openxmlformats.org/markup-compatibility/2006" xmlns:o="urn:schemas-microsoft-com:office:office" xmlns:r="http://schemas.openxmlformats.org/officeDocument/2006/relationships" xmlns:m="http://schemas.openxmlformats.org/officeDocument/2006/math" xmlns:v="urn:schemas-microsoft-com:vml" xmlns:wp14="http://schemas.microsoft.com/office/word/2010/wordprocessingDrawing" xmlns:wp="http://schemas.openxmlformats.org/drawingml/2006/wordprocessingDrawing" xmlns:w10="urn:schemas-microsoft-com:office:word" xmlns:w="http://schemas.openxmlformats.org/wordprocessingml/2006/main" xmlns:w14="http://schemas.microsoft.com/office/word/2010/wordml" xmlns:w15="http://schemas.microsoft.com/office/word/2012/wordml" xmlns:wpg="http://schemas.microsoft.com/office/word/2010/wordprocessingGroup" xmlns:wpi="http://schemas.microsoft.com/office/word/2010/wordprocessingInk" xmlns:wne="http://schemas.microsoft.com/office/word/2006/wordml" xmlns:wps="http://schemas.microsoft.com/office/word/2010/wordprocessingShape" mc:Ignorable="w14 w15 wp14">
+<file path=word/document.xml><?xml version="1.0" encoding="utf-8"?>
+<w:document xmlns:o="urn:schemas-microsoft-com:office:office" xmlns:r="http://schemas.openxmlformats.org/officeDocument/2006/relationships" xmlns:v="urn:schemas-microsoft-com:vml" xmlns:w="http://schemas.openxmlformats.org/wordprocessingml/2006/main" xmlns:w10="urn:schemas-microsoft-com:office:word" xmlns:wp="http://schemas.openxmlformats.org/drawingml/2006/wordprocessingDrawing" xmlns:wps="http://schemas.microsoft.com/office/word/2010/wordprocessingShape" xmlns:wpg="http://schemas.microsoft.com/office/word/2010/wordprocessingGroup" xmlns:mc="http://schemas.openxmlformats.org/markup-compatibility/2006" xmlns:wp14="http://schemas.microsoft.com/office/word/2010/wordprocessingDrawing" xmlns:w14="http://schemas.microsoft.com/office/word/2010/wordml" mc:Ignorable="w14 wp14">
   <w:body>
-    <w:p xmlns:wp14="http://schemas.microsoft.com/office/word/2010/wordml" wp14:textId="5CBCA424">
+    <w:p>
       <w:pPr>
+        <w:pStyle w:val="Normal"/>
         <w:jc w:val="center"/>
         <w:rPr>
           <w:sz w:val="36"/>
@@ -15,7 +16,31 @@
           <w:sz w:val="36"/>
           <w:szCs w:val="36"/>
         </w:rPr>
-        <w:t xml:space="preserve">Software Requirement Specification </w:t>
+        <w:t>Software Requirement Specification</w:t>
+      </w:r>
+    </w:p>
+    <w:p>
+      <w:pPr>
+        <w:pStyle w:val="Normal"/>
+        <w:jc w:val="center"/>
+        <w:rPr>
+          <w:sz w:val="36"/>
+          <w:szCs w:val="36"/>
+        </w:rPr>
+      </w:pPr>
+      <w:r>
+        <w:rPr>
+          <w:sz w:val="36"/>
+          <w:szCs w:val="36"/>
+        </w:rPr>
+        <w:t>(SRS)</w:t>
+      </w:r>
+      <w:r>
+        <w:rPr>
+          <w:sz w:val="36"/>
+          <w:szCs w:val="36"/>
+        </w:rPr>
+        <w:t xml:space="preserve"> </w:t>
       </w:r>
     </w:p>
     <w:p>
@@ -35,22 +60,60 @@
         <w:t>There are four action actors in this application. The manager, education expert, professor and student.</w:t>
       </w:r>
     </w:p>
+    <w:p>
+      <w:pPr>
+        <w:pStyle w:val="Normal"/>
+        <w:jc w:val="left"/>
+        <w:rPr>
+          <w:sz w:val="36"/>
+          <w:szCs w:val="36"/>
+        </w:rPr>
+      </w:pPr>
+      <w:r>
+        <w:rPr>
+          <w:sz w:val="28"/>
+          <w:szCs w:val="28"/>
+        </w:rPr>
+        <w:t>We need two type of chat, Private and Group. Private chat used to connect two member with some identity that it’s isolated from others. However Group chat is like a room with an id where it can include more than two member and everybody joined, can see all Messages.</w:t>
+      </w:r>
+    </w:p>
+    <w:p>
+      <w:pPr>
+        <w:pStyle w:val="Normal"/>
+        <w:spacing w:before="0" w:after="160"/>
+        <w:jc w:val="left"/>
+        <w:rPr>
+          <w:sz w:val="36"/>
+          <w:szCs w:val="36"/>
+        </w:rPr>
+      </w:pPr>
+      <w:r>
+        <w:rPr>
+          <w:sz w:val="28"/>
+          <w:szCs w:val="28"/>
+        </w:rPr>
+        <w:t xml:space="preserve"> </w:t>
+      </w:r>
+    </w:p>
     <w:sectPr>
-      <w:pgSz w:w="12240" w:h="15840" w:orient="portrait"/>
-      <w:pgMar w:top="1440" w:right="1440" w:bottom="1440" w:left="1440" w:header="720" w:footer="720" w:gutter="0"/>
-      <w:cols w:space="720"/>
-      <w:docGrid w:linePitch="360"/>
+      <w:type w:val="nextPage"/>
+      <w:pgSz w:w="12240" w:h="15840"/>
+      <w:pgMar w:left="1440" w:right="1440" w:header="0" w:top="1440" w:footer="0" w:bottom="1440" w:gutter="0"/>
+      <w:pgNumType w:fmt="decimal"/>
+      <w:formProt w:val="false"/>
+      <w:textDirection w:val="lrTb"/>
+      <w:docGrid w:type="default" w:linePitch="360" w:charSpace="4096"/>
     </w:sectPr>
   </w:body>
 </w:document>
 </file>
 
 <file path=word/styles.xml><?xml version="1.0" encoding="utf-8"?>
-<w:styles xmlns:wp14="http://schemas.microsoft.com/office/word/2010/wordprocessingDrawing" xmlns:mc="http://schemas.openxmlformats.org/markup-compatibility/2006" xmlns:r="http://schemas.openxmlformats.org/officeDocument/2006/relationships" xmlns:w="http://schemas.openxmlformats.org/wordprocessingml/2006/main" xmlns:w14="http://schemas.microsoft.com/office/word/2010/wordml" xmlns:w15="http://schemas.microsoft.com/office/word/2012/wordml" mc:Ignorable="w14 w15 wp14">
+<w:styles xmlns:w="http://schemas.openxmlformats.org/wordprocessingml/2006/main" xmlns:w14="http://schemas.microsoft.com/office/word/2010/wordml" xmlns:mc="http://schemas.openxmlformats.org/markup-compatibility/2006" mc:Ignorable="w14">
   <w:docDefaults>
     <w:rPrDefault>
       <w:rPr>
-        <w:rFonts w:asciiTheme="minorHAnsi" w:hAnsiTheme="minorHAnsi" w:eastAsiaTheme="minorHAnsi" w:cstheme="minorBidi"/>
+        <w:rFonts w:ascii="Calibri" w:hAnsi="Calibri" w:eastAsia="Calibri" w:cs="" w:asciiTheme="minorHAnsi" w:cstheme="minorBidi" w:eastAsiaTheme="minorHAnsi" w:hAnsiTheme="minorHAnsi"/>
         <w:sz w:val="22"/>
         <w:szCs w:val="22"/>
         <w:lang w:val="en-US" w:eastAsia="en-US" w:bidi="ar-SA"/>
@@ -58,7 +121,7 @@
     </w:rPrDefault>
     <w:pPrDefault>
       <w:pPr>
-        <w:spacing w:after="160" w:line="259" w:lineRule="auto"/>
+        <w:suppressAutoHyphens w:val="true"/>
       </w:pPr>
     </w:pPrDefault>
   </w:docDefaults>
@@ -438,14 +501,95 @@
   <w:style w:type="paragraph" w:styleId="Normal" w:default="1">
     <w:name w:val="Normal"/>
     <w:qFormat/>
+    <w:pPr>
+      <w:widowControl/>
+      <w:bidi w:val="0"/>
+      <w:spacing w:lineRule="auto" w:line="259" w:before="0" w:after="160"/>
+      <w:jc w:val="left"/>
+    </w:pPr>
+    <w:rPr>
+      <w:rFonts w:ascii="Calibri" w:hAnsi="Calibri" w:eastAsia="Calibri" w:cs="" w:asciiTheme="minorHAnsi" w:cstheme="minorBidi" w:eastAsiaTheme="minorHAnsi" w:hAnsiTheme="minorHAnsi"/>
+      <w:color w:val="auto"/>
+      <w:kern w:val="0"/>
+      <w:sz w:val="22"/>
+      <w:szCs w:val="22"/>
+      <w:lang w:val="en-US" w:eastAsia="en-US" w:bidi="ar-SA"/>
+    </w:rPr>
   </w:style>
   <w:style w:type="character" w:styleId="DefaultParagraphFont" w:default="1">
     <w:name w:val="Default Paragraph Font"/>
     <w:uiPriority w:val="1"/>
     <w:semiHidden/>
     <w:unhideWhenUsed/>
+    <w:qFormat/>
+    <w:rPr/>
   </w:style>
-  <w:style w:type="table" w:styleId="TableNormal" w:default="1">
+  <w:style w:type="paragraph" w:styleId="Heading">
+    <w:name w:val="Heading"/>
+    <w:basedOn w:val="Normal"/>
+    <w:next w:val="TextBody"/>
+    <w:qFormat/>
+    <w:pPr>
+      <w:keepNext w:val="true"/>
+      <w:spacing w:before="240" w:after="120"/>
+    </w:pPr>
+    <w:rPr>
+      <w:rFonts w:ascii="Liberation Sans" w:hAnsi="Liberation Sans" w:eastAsia="Noto Sans CJK SC" w:cs="Lohit Devanagari"/>
+      <w:sz w:val="28"/>
+      <w:szCs w:val="28"/>
+    </w:rPr>
+  </w:style>
+  <w:style w:type="paragraph" w:styleId="TextBody">
+    <w:name w:val="Body Text"/>
+    <w:basedOn w:val="Normal"/>
+    <w:pPr>
+      <w:spacing w:lineRule="auto" w:line="276" w:before="0" w:after="140"/>
+    </w:pPr>
+    <w:rPr/>
+  </w:style>
+  <w:style w:type="paragraph" w:styleId="List">
+    <w:name w:val="List"/>
+    <w:basedOn w:val="TextBody"/>
+    <w:pPr/>
+    <w:rPr>
+      <w:rFonts w:cs="Lohit Devanagari"/>
+    </w:rPr>
+  </w:style>
+  <w:style w:type="paragraph" w:styleId="Caption">
+    <w:name w:val="Caption"/>
+    <w:basedOn w:val="Normal"/>
+    <w:qFormat/>
+    <w:pPr>
+      <w:suppressLineNumbers/>
+      <w:spacing w:before="120" w:after="120"/>
+    </w:pPr>
+    <w:rPr>
+      <w:rFonts w:cs="Lohit Devanagari"/>
+      <w:i/>
+      <w:iCs/>
+      <w:sz w:val="24"/>
+      <w:szCs w:val="24"/>
+    </w:rPr>
+  </w:style>
+  <w:style w:type="paragraph" w:styleId="Index">
+    <w:name w:val="Index"/>
+    <w:basedOn w:val="Normal"/>
+    <w:qFormat/>
+    <w:pPr>
+      <w:suppressLineNumbers/>
+    </w:pPr>
+    <w:rPr>
+      <w:rFonts w:cs="Lohit Devanagari"/>
+    </w:rPr>
+  </w:style>
+  <w:style w:type="numbering" w:styleId="NoList" w:default="1">
+    <w:name w:val="No List"/>
+    <w:uiPriority w:val="99"/>
+    <w:semiHidden/>
+    <w:unhideWhenUsed/>
+    <w:qFormat/>
+  </w:style>
+  <w:style w:type="table" w:default="1" w:styleId="TableNormal">
     <w:name w:val="Normal Table"/>
     <w:uiPriority w:val="99"/>
     <w:semiHidden/>
@@ -459,12 +603,6 @@
         <w:right w:w="108" w:type="dxa"/>
       </w:tblCellMar>
     </w:tblPr>
-  </w:style>
-  <w:style w:type="numbering" w:styleId="NoList" w:default="1">
-    <w:name w:val="No List"/>
-    <w:uiPriority w:val="99"/>
-    <w:semiHidden/>
-    <w:unhideWhenUsed/>
   </w:style>
 </w:styles>
 </file>

</xml_diff>

<commit_message>
SRS merged to main branch
</commit_message>
<xml_diff>
--- a/docs/SRS.docx
+++ b/docs/SRS.docx
@@ -33,14 +33,7 @@
           <w:sz w:val="36"/>
           <w:szCs w:val="36"/>
         </w:rPr>
-        <w:t>(SRS)</w:t>
-      </w:r>
-      <w:r>
-        <w:rPr>
-          <w:sz w:val="36"/>
-          <w:szCs w:val="36"/>
-        </w:rPr>
-        <w:t xml:space="preserve"> </w:t>
+        <w:t xml:space="preserve">(SRS) </w:t>
       </w:r>
     </w:p>
     <w:p>
@@ -57,7 +50,21 @@
           <w:sz w:val="28"/>
           <w:szCs w:val="28"/>
         </w:rPr>
-        <w:t>There are four action actors in this application. The manager, education expert, professor and student.</w:t>
+        <w:t xml:space="preserve">There are four action actors in this application. The </w:t>
+      </w:r>
+      <w:r>
+        <w:rPr>
+          <w:sz w:val="28"/>
+          <w:szCs w:val="28"/>
+        </w:rPr>
+        <w:t xml:space="preserve">System </w:t>
+      </w:r>
+      <w:r>
+        <w:rPr>
+          <w:sz w:val="28"/>
+          <w:szCs w:val="28"/>
+        </w:rPr>
+        <w:t>manager, education expert, professor and student.</w:t>
       </w:r>
     </w:p>
     <w:p>
@@ -75,6 +82,122 @@
           <w:szCs w:val="28"/>
         </w:rPr>
         <w:t>We need two type of chat, Private and Group. Private chat used to connect two member with some identity that it’s isolated from others. However Group chat is like a room with an id where it can include more than two member and everybody joined, can see all Messages.</w:t>
+      </w:r>
+    </w:p>
+    <w:p>
+      <w:pPr>
+        <w:pStyle w:val="Normal"/>
+        <w:jc w:val="left"/>
+        <w:rPr>
+          <w:sz w:val="36"/>
+          <w:szCs w:val="36"/>
+        </w:rPr>
+      </w:pPr>
+      <w:r>
+        <w:rPr>
+          <w:sz w:val="28"/>
+          <w:szCs w:val="28"/>
+        </w:rPr>
+        <w:t xml:space="preserve">System manager can send messages to anyone want to. So we need a mechanism for this. It means that we make a way for System admin for sending messages </w:t>
+      </w:r>
+      <w:r>
+        <w:rPr>
+          <w:sz w:val="28"/>
+          <w:szCs w:val="28"/>
+        </w:rPr>
+        <w:t>t</w:t>
+      </w:r>
+      <w:r>
+        <w:rPr>
+          <w:sz w:val="28"/>
+          <w:szCs w:val="28"/>
+        </w:rPr>
+        <w:t>o all or a certain group of people.</w:t>
+      </w:r>
+    </w:p>
+    <w:p>
+      <w:pPr>
+        <w:pStyle w:val="Normal"/>
+        <w:jc w:val="left"/>
+        <w:rPr>
+          <w:sz w:val="36"/>
+          <w:szCs w:val="36"/>
+        </w:rPr>
+      </w:pPr>
+      <w:r>
+        <w:rPr>
+          <w:sz w:val="28"/>
+          <w:szCs w:val="28"/>
+        </w:rPr>
+        <w:t>When a class created, we make a group of chat that contains the professor and it’s students.</w:t>
+      </w:r>
+    </w:p>
+    <w:p>
+      <w:pPr>
+        <w:pStyle w:val="Normal"/>
+        <w:jc w:val="left"/>
+        <w:rPr>
+          <w:sz w:val="36"/>
+          <w:szCs w:val="36"/>
+        </w:rPr>
+      </w:pPr>
+      <w:r>
+        <w:rPr>
+          <w:sz w:val="28"/>
+          <w:szCs w:val="28"/>
+        </w:rPr>
+        <w:t>Also the professor can send message to a student in private mode. However the student can not send private message to each other. So the chat system should check the type of each side of the chat to sure the chat can be created and it pass our system rules.</w:t>
+      </w:r>
+    </w:p>
+    <w:p>
+      <w:pPr>
+        <w:pStyle w:val="Normal"/>
+        <w:jc w:val="left"/>
+        <w:rPr>
+          <w:sz w:val="36"/>
+          <w:szCs w:val="36"/>
+        </w:rPr>
+      </w:pPr>
+      <w:r>
+        <w:rPr>
+          <w:sz w:val="28"/>
+          <w:szCs w:val="28"/>
+        </w:rPr>
+        <w:t xml:space="preserve">The System manager and the education expert can make classes for each terms. </w:t>
+      </w:r>
+    </w:p>
+    <w:p>
+      <w:pPr>
+        <w:pStyle w:val="Normal"/>
+        <w:jc w:val="left"/>
+        <w:rPr>
+          <w:sz w:val="36"/>
+          <w:szCs w:val="36"/>
+        </w:rPr>
+      </w:pPr>
+      <w:r>
+        <w:rPr>
+          <w:sz w:val="28"/>
+          <w:szCs w:val="28"/>
+        </w:rPr>
+        <w:t>List of the classes for every single term should showed to student and professor.</w:t>
+      </w:r>
+    </w:p>
+    <w:p>
+      <w:pPr>
+        <w:pStyle w:val="Normal"/>
+        <w:jc w:val="left"/>
+        <w:rPr>
+          <w:sz w:val="36"/>
+          <w:szCs w:val="36"/>
+        </w:rPr>
+      </w:pPr>
+      <w:r>
+        <w:rPr>
+          <w:sz w:val="28"/>
+          <w:szCs w:val="28"/>
+        </w:rPr>
+        <w:t>Every single person need a valid username and his password for login to system. If a user forgot his/her password, he/she can reset password by phone messages.</w:t>
       </w:r>
     </w:p>
     <w:p>
@@ -92,7 +215,21 @@
           <w:sz w:val="28"/>
           <w:szCs w:val="28"/>
         </w:rPr>
-        <w:t xml:space="preserve"> </w:t>
+        <w:t>System logs save</w:t>
+      </w:r>
+      <w:r>
+        <w:rPr>
+          <w:sz w:val="28"/>
+          <w:szCs w:val="28"/>
+        </w:rPr>
+        <w:t xml:space="preserve">d and System manager can check them. So every interaction </w:t>
+      </w:r>
+      <w:r>
+        <w:rPr>
+          <w:sz w:val="28"/>
+          <w:szCs w:val="28"/>
+        </w:rPr>
+        <w:t>add a log to the system.</w:t>
       </w:r>
     </w:p>
     <w:sectPr>
@@ -114,7 +251,6 @@
     <w:rPrDefault>
       <w:rPr>
         <w:rFonts w:ascii="Calibri" w:hAnsi="Calibri" w:eastAsia="Calibri" w:cs="" w:asciiTheme="minorHAnsi" w:cstheme="minorBidi" w:eastAsiaTheme="minorHAnsi" w:hAnsiTheme="minorHAnsi"/>
-        <w:sz w:val="22"/>
         <w:szCs w:val="22"/>
         <w:lang w:val="en-US" w:eastAsia="en-US" w:bidi="ar-SA"/>
       </w:rPr>
@@ -503,6 +639,7 @@
     <w:qFormat/>
     <w:pPr>
       <w:widowControl/>
+      <w:suppressAutoHyphens w:val="true"/>
       <w:bidi w:val="0"/>
       <w:spacing w:lineRule="auto" w:line="259" w:before="0" w:after="160"/>
       <w:jc w:val="left"/>

</xml_diff>

<commit_message>
all files in /app directory deleted
</commit_message>
<xml_diff>
--- a/docs/SRS.docx
+++ b/docs/SRS.docx
@@ -50,21 +50,41 @@
           <w:sz w:val="28"/>
           <w:szCs w:val="28"/>
         </w:rPr>
-        <w:t xml:space="preserve">There are four action actors in this application. The </w:t>
-      </w:r>
+        <w:t>There are four action actors in this application. The System manager, education expert, professor and student.</w:t>
+      </w:r>
+    </w:p>
+    <w:p>
+      <w:pPr>
+        <w:pStyle w:val="Normal"/>
+        <w:jc w:val="left"/>
+        <w:rPr>
+          <w:sz w:val="36"/>
+          <w:szCs w:val="36"/>
+        </w:rPr>
+      </w:pPr>
       <w:r>
         <w:rPr>
           <w:sz w:val="28"/>
           <w:szCs w:val="28"/>
         </w:rPr>
-        <w:t xml:space="preserve">System </w:t>
-      </w:r>
+        <w:t>We need two type of chat, Private and Group. Private chat used to connect two member with some identity that it’s isolated from others. However Group chat is like a room with an id where it can include more than two member and everybody joined, can see all Messages.</w:t>
+      </w:r>
+    </w:p>
+    <w:p>
+      <w:pPr>
+        <w:pStyle w:val="Normal"/>
+        <w:jc w:val="left"/>
+        <w:rPr>
+          <w:sz w:val="36"/>
+          <w:szCs w:val="36"/>
+        </w:rPr>
+      </w:pPr>
       <w:r>
         <w:rPr>
           <w:sz w:val="28"/>
           <w:szCs w:val="28"/>
         </w:rPr>
-        <w:t>manager, education expert, professor and student.</w:t>
+        <w:t>System manager can send messages to anyone want to. So we need a mechanism for this. It means that we make a way for System admin for sending messages to all or a certain group of people.</w:t>
       </w:r>
     </w:p>
     <w:p>
@@ -81,7 +101,7 @@
           <w:sz w:val="28"/>
           <w:szCs w:val="28"/>
         </w:rPr>
-        <w:t>We need two type of chat, Private and Group. Private chat used to connect two member with some identity that it’s isolated from others. However Group chat is like a room with an id where it can include more than two member and everybody joined, can see all Messages.</w:t>
+        <w:t>When a class created, we make a group of chat that contains the professor and it’s students.</w:t>
       </w:r>
     </w:p>
     <w:p>
@@ -98,21 +118,41 @@
           <w:sz w:val="28"/>
           <w:szCs w:val="28"/>
         </w:rPr>
-        <w:t xml:space="preserve">System manager can send messages to anyone want to. So we need a mechanism for this. It means that we make a way for System admin for sending messages </w:t>
-      </w:r>
+        <w:t>Also the professor can send message to a student in private mode. However the student can not send private message to each other. So the chat system should check the type of each side of the chat to sure the chat can be created and it pass our system rules.</w:t>
+      </w:r>
+    </w:p>
+    <w:p>
+      <w:pPr>
+        <w:pStyle w:val="Normal"/>
+        <w:jc w:val="left"/>
+        <w:rPr>
+          <w:sz w:val="36"/>
+          <w:szCs w:val="36"/>
+        </w:rPr>
+      </w:pPr>
       <w:r>
         <w:rPr>
           <w:sz w:val="28"/>
           <w:szCs w:val="28"/>
         </w:rPr>
-        <w:t>t</w:t>
-      </w:r>
+        <w:t xml:space="preserve">The System manager and the education expert can make classes for each terms. </w:t>
+      </w:r>
+    </w:p>
+    <w:p>
+      <w:pPr>
+        <w:pStyle w:val="Normal"/>
+        <w:jc w:val="left"/>
+        <w:rPr>
+          <w:sz w:val="36"/>
+          <w:szCs w:val="36"/>
+        </w:rPr>
+      </w:pPr>
       <w:r>
         <w:rPr>
           <w:sz w:val="28"/>
           <w:szCs w:val="28"/>
         </w:rPr>
-        <w:t>o all or a certain group of people.</w:t>
+        <w:t>List of the classes for every single term should showed to student and professor.</w:t>
       </w:r>
     </w:p>
     <w:p>
@@ -129,12 +169,13 @@
           <w:sz w:val="28"/>
           <w:szCs w:val="28"/>
         </w:rPr>
-        <w:t>When a class created, we make a group of chat that contains the professor and it’s students.</w:t>
-      </w:r>
-    </w:p>
-    <w:p>
-      <w:pPr>
-        <w:pStyle w:val="Normal"/>
+        <w:t>Every single person need a valid username and his password for login to system. If a user forgot his/her password, he/she can reset password by phone messages.</w:t>
+      </w:r>
+    </w:p>
+    <w:p>
+      <w:pPr>
+        <w:pStyle w:val="Normal"/>
+        <w:spacing w:before="0" w:after="160"/>
         <w:jc w:val="left"/>
         <w:rPr>
           <w:sz w:val="36"/>
@@ -146,90 +187,7 @@
           <w:sz w:val="28"/>
           <w:szCs w:val="28"/>
         </w:rPr>
-        <w:t>Also the professor can send message to a student in private mode. However the student can not send private message to each other. So the chat system should check the type of each side of the chat to sure the chat can be created and it pass our system rules.</w:t>
-      </w:r>
-    </w:p>
-    <w:p>
-      <w:pPr>
-        <w:pStyle w:val="Normal"/>
-        <w:jc w:val="left"/>
-        <w:rPr>
-          <w:sz w:val="36"/>
-          <w:szCs w:val="36"/>
-        </w:rPr>
-      </w:pPr>
-      <w:r>
-        <w:rPr>
-          <w:sz w:val="28"/>
-          <w:szCs w:val="28"/>
-        </w:rPr>
-        <w:t xml:space="preserve">The System manager and the education expert can make classes for each terms. </w:t>
-      </w:r>
-    </w:p>
-    <w:p>
-      <w:pPr>
-        <w:pStyle w:val="Normal"/>
-        <w:jc w:val="left"/>
-        <w:rPr>
-          <w:sz w:val="36"/>
-          <w:szCs w:val="36"/>
-        </w:rPr>
-      </w:pPr>
-      <w:r>
-        <w:rPr>
-          <w:sz w:val="28"/>
-          <w:szCs w:val="28"/>
-        </w:rPr>
-        <w:t>List of the classes for every single term should showed to student and professor.</w:t>
-      </w:r>
-    </w:p>
-    <w:p>
-      <w:pPr>
-        <w:pStyle w:val="Normal"/>
-        <w:jc w:val="left"/>
-        <w:rPr>
-          <w:sz w:val="36"/>
-          <w:szCs w:val="36"/>
-        </w:rPr>
-      </w:pPr>
-      <w:r>
-        <w:rPr>
-          <w:sz w:val="28"/>
-          <w:szCs w:val="28"/>
-        </w:rPr>
-        <w:t>Every single person need a valid username and his password for login to system. If a user forgot his/her password, he/she can reset password by phone messages.</w:t>
-      </w:r>
-    </w:p>
-    <w:p>
-      <w:pPr>
-        <w:pStyle w:val="Normal"/>
-        <w:spacing w:before="0" w:after="160"/>
-        <w:jc w:val="left"/>
-        <w:rPr>
-          <w:sz w:val="36"/>
-          <w:szCs w:val="36"/>
-        </w:rPr>
-      </w:pPr>
-      <w:r>
-        <w:rPr>
-          <w:sz w:val="28"/>
-          <w:szCs w:val="28"/>
-        </w:rPr>
-        <w:t>System logs save</w:t>
-      </w:r>
-      <w:r>
-        <w:rPr>
-          <w:sz w:val="28"/>
-          <w:szCs w:val="28"/>
-        </w:rPr>
-        <w:t xml:space="preserve">d and System manager can check them. So every interaction </w:t>
-      </w:r>
-      <w:r>
-        <w:rPr>
-          <w:sz w:val="28"/>
-          <w:szCs w:val="28"/>
-        </w:rPr>
-        <w:t>add a log to the system.</w:t>
+        <w:t>System logs saved and System manager can check them. So every interaction add a log to the system.</w:t>
       </w:r>
     </w:p>
     <w:sectPr>

</xml_diff>